<commit_message>
add link BEM Exercise in index.html and resume from download
</commit_message>
<xml_diff>
--- a/download/Regie Marzan.docx
+++ b/download/Regie Marzan.docx
@@ -419,6 +419,8 @@
           <w:t xml:space="preserve"> Marzan</w:t>
         </w:r>
       </w:hyperlink>
+      <w:bookmarkStart w:id="0" w:name="_GoBack"/>
+      <w:bookmarkEnd w:id="0"/>
     </w:p>
     <w:p>
       <w:pPr>
@@ -436,6 +438,28 @@
         </w:rPr>
         <w:t xml:space="preserve">Portfolio: </w:t>
       </w:r>
+      <w:hyperlink r:id="rId11" w:history="1">
+        <w:proofErr w:type="spellStart"/>
+        <w:r>
+          <w:rPr>
+            <w:rStyle w:val="Hyperlink"/>
+            <w:rFonts w:ascii="Arial" w:hAnsi="Arial" w:cs="Arial"/>
+            <w:color w:val="0070C0"/>
+            <w:szCs w:val="32"/>
+          </w:rPr>
+          <w:t>Regie</w:t>
+        </w:r>
+        <w:proofErr w:type="spellEnd"/>
+        <w:r>
+          <w:rPr>
+            <w:rStyle w:val="Hyperlink"/>
+            <w:rFonts w:ascii="Arial" w:hAnsi="Arial" w:cs="Arial"/>
+            <w:color w:val="0070C0"/>
+            <w:szCs w:val="32"/>
+          </w:rPr>
+          <w:t xml:space="preserve"> Marzan</w:t>
+        </w:r>
+      </w:hyperlink>
     </w:p>
     <w:p>
       <w:pPr>
@@ -559,8 +583,6 @@
         </w:rPr>
         <w:t>I make my own website using all my previous designs that I learned it.</w:t>
       </w:r>
-      <w:bookmarkStart w:id="0" w:name="_GoBack"/>
-      <w:bookmarkEnd w:id="0"/>
     </w:p>
     <w:p>
       <w:pPr>
@@ -1705,6 +1727,7 @@
   <w:style w:type="character" w:default="1" w:styleId="DefaultParagraphFont">
     <w:name w:val="Default Paragraph Font"/>
     <w:uiPriority w:val="1"/>
+    <w:semiHidden/>
     <w:unhideWhenUsed/>
   </w:style>
   <w:style w:type="table" w:default="1" w:styleId="TableNormal">
@@ -2493,7 +2516,7 @@
 </file>
 
 <file path=customXml/itemProps1.xml><?xml version="1.0" encoding="utf-8"?>
-<ds:datastoreItem xmlns:ds="http://schemas.openxmlformats.org/officeDocument/2006/customXml" ds:itemID="{2EB14C53-97CA-4964-A0B2-F02A1CEB36CB}">
+<ds:datastoreItem xmlns:ds="http://schemas.openxmlformats.org/officeDocument/2006/customXml" ds:itemID="{EF262325-58DF-4994-9CDD-BEB6883FCE74}">
   <ds:schemaRefs>
     <ds:schemaRef ds:uri="http://schemas.openxmlformats.org/officeDocument/2006/bibliography"/>
   </ds:schemaRefs>

</xml_diff>

<commit_message>
remove Fontawesome from css & updated cv from download
</commit_message>
<xml_diff>
--- a/download/Regie Marzan.docx
+++ b/download/Regie Marzan.docx
@@ -126,7 +126,49 @@
         <w:rPr>
           <w:rFonts w:ascii="Arial" w:hAnsi="Arial" w:cs="Arial"/>
         </w:rPr>
-        <w:t>Quezon City, Metro Manila</w:t>
+        <w:t xml:space="preserve">1336 </w:t>
+      </w:r>
+      <w:proofErr w:type="spellStart"/>
+      <w:r>
+        <w:rPr>
+          <w:rFonts w:ascii="Arial" w:hAnsi="Arial" w:cs="Arial"/>
+        </w:rPr>
+        <w:t>Gana</w:t>
+      </w:r>
+      <w:proofErr w:type="spellEnd"/>
+      <w:r>
+        <w:rPr>
+          <w:rFonts w:ascii="Arial" w:hAnsi="Arial" w:cs="Arial"/>
+        </w:rPr>
+        <w:t xml:space="preserve"> </w:t>
+      </w:r>
+      <w:proofErr w:type="spellStart"/>
+      <w:r>
+        <w:rPr>
+          <w:rFonts w:ascii="Arial" w:hAnsi="Arial" w:cs="Arial"/>
+        </w:rPr>
+        <w:t>Cmpd</w:t>
+      </w:r>
+      <w:proofErr w:type="spellEnd"/>
+      <w:r>
+        <w:rPr>
+          <w:rFonts w:ascii="Arial" w:hAnsi="Arial" w:cs="Arial"/>
+        </w:rPr>
+        <w:t xml:space="preserve">. Unang </w:t>
+      </w:r>
+      <w:proofErr w:type="spellStart"/>
+      <w:r>
+        <w:rPr>
+          <w:rFonts w:ascii="Arial" w:hAnsi="Arial" w:cs="Arial"/>
+        </w:rPr>
+        <w:t>Sigaw</w:t>
+      </w:r>
+      <w:proofErr w:type="spellEnd"/>
+      <w:r>
+        <w:rPr>
+          <w:rFonts w:ascii="Arial" w:hAnsi="Arial" w:cs="Arial"/>
+        </w:rPr>
+        <w:t xml:space="preserve"> Balintawak Q.C</w:t>
       </w:r>
       <w:r>
         <w:rPr>
@@ -296,30 +338,34 @@
         <w:rPr>
           <w:rFonts w:ascii="Arial" w:hAnsi="Arial" w:cs="Arial"/>
           <w:b/>
-        </w:rPr>
-      </w:pPr>
-    </w:p>
-    <w:p>
-      <w:pPr>
-        <w:pBdr>
-          <w:bottom w:val="single" w:sz="4" w:space="1" w:color="auto"/>
-        </w:pBdr>
+          <w:sz w:val="32"/>
+          <w:szCs w:val="32"/>
+        </w:rPr>
+      </w:pPr>
+      <w:r>
         <w:rPr>
           <w:rFonts w:ascii="Arial" w:hAnsi="Arial" w:cs="Arial"/>
           <w:b/>
           <w:sz w:val="32"/>
           <w:szCs w:val="32"/>
         </w:rPr>
-      </w:pPr>
-      <w:r>
-        <w:rPr>
-          <w:rFonts w:ascii="Arial" w:hAnsi="Arial" w:cs="Arial"/>
-          <w:b/>
-          <w:sz w:val="32"/>
+        <w:t>Relevant Links</w:t>
+      </w:r>
+    </w:p>
+    <w:p>
+      <w:pPr>
+        <w:rPr>
+          <w:rFonts w:ascii="Arial" w:hAnsi="Arial" w:cs="Arial"/>
+          <w:color w:val="000000" w:themeColor="text1"/>
           <w:szCs w:val="32"/>
         </w:rPr>
-        <w:t>Relevant Links</w:t>
-      </w:r>
+        <w:sectPr>
+          <w:pgSz w:w="12240" w:h="15840"/>
+          <w:pgMar w:top="1440" w:right="1440" w:bottom="1440" w:left="1440" w:header="720" w:footer="720" w:gutter="0"/>
+          <w:cols w:space="720"/>
+          <w:docGrid w:linePitch="360"/>
+        </w:sectPr>
+      </w:pPr>
     </w:p>
     <w:p>
       <w:pPr>
@@ -419,12 +465,11 @@
           <w:t xml:space="preserve"> Marzan</w:t>
         </w:r>
       </w:hyperlink>
-      <w:bookmarkStart w:id="0" w:name="_GoBack"/>
-      <w:bookmarkEnd w:id="0"/>
-    </w:p>
-    <w:p>
-      <w:pPr>
-        <w:rPr>
+    </w:p>
+    <w:p>
+      <w:pPr>
+        <w:rPr>
+          <w:rStyle w:val="Hyperlink"/>
           <w:rFonts w:ascii="Arial" w:hAnsi="Arial" w:cs="Arial"/>
           <w:color w:val="0070C0"/>
           <w:szCs w:val="32"/>
@@ -465,8 +510,16 @@
       <w:pPr>
         <w:rPr>
           <w:rFonts w:ascii="Arial" w:hAnsi="Arial" w:cs="Arial"/>
-          <w:b/>
-        </w:rPr>
+          <w:color w:val="0070C0"/>
+          <w:szCs w:val="32"/>
+        </w:rPr>
+        <w:sectPr>
+          <w:type w:val="continuous"/>
+          <w:pgSz w:w="12240" w:h="15840"/>
+          <w:pgMar w:top="1440" w:right="1440" w:bottom="1440" w:left="1440" w:header="720" w:footer="720" w:gutter="0"/>
+          <w:cols w:num="3" w:space="720"/>
+          <w:docGrid w:linePitch="360"/>
+        </w:sectPr>
       </w:pPr>
     </w:p>
     <w:p>
@@ -513,15 +566,23 @@
       </w:r>
     </w:p>
     <w:p>
+      <w:pPr>
+        <w:rPr>
+          <w:b/>
+        </w:rPr>
+      </w:pPr>
       <w:r>
         <w:rPr>
           <w:rFonts w:ascii="Arial" w:hAnsi="Arial" w:cs="Arial"/>
         </w:rPr>
         <w:tab/>
-        <w:t>Ca</w:t>
-      </w:r>
-      <w:r>
-        <w:t>pstone 1</w:t>
+      </w:r>
+      <w:r>
+        <w:rPr>
+          <w:rFonts w:ascii="Arial" w:hAnsi="Arial" w:cs="Arial"/>
+          <w:b/>
+        </w:rPr>
+        <w:t>Capstone 1</w:t>
       </w:r>
     </w:p>
     <w:p>
@@ -586,13 +647,6 @@
     </w:p>
     <w:p>
       <w:pPr>
-        <w:rPr>
-          <w:rFonts w:ascii="Arial" w:hAnsi="Arial" w:cs="Arial"/>
-        </w:rPr>
-      </w:pPr>
-    </w:p>
-    <w:p>
-      <w:pPr>
         <w:pBdr>
           <w:bottom w:val="single" w:sz="4" w:space="1" w:color="auto"/>
         </w:pBdr>
@@ -620,16 +674,73 @@
       <w:r>
         <w:rPr>
           <w:rFonts w:ascii="Arial" w:hAnsi="Arial" w:cs="Arial"/>
-        </w:rPr>
-        <w:t xml:space="preserve">Front-End: HTML, CSS, </w:t>
-      </w:r>
-    </w:p>
-    <w:p>
-      <w:pPr>
-        <w:rPr>
-          <w:rFonts w:ascii="Arial" w:hAnsi="Arial" w:cs="Arial"/>
-        </w:rPr>
-      </w:pPr>
+          <w:b/>
+        </w:rPr>
+        <w:t>Front-End</w:t>
+      </w:r>
+      <w:r>
+        <w:rPr>
+          <w:rFonts w:ascii="Arial" w:hAnsi="Arial" w:cs="Arial"/>
+          <w:b/>
+        </w:rPr>
+        <w:t xml:space="preserve"> Develop</w:t>
+      </w:r>
+      <w:r>
+        <w:rPr>
+          <w:rFonts w:ascii="Arial" w:hAnsi="Arial" w:cs="Arial"/>
+          <w:b/>
+        </w:rPr>
+        <w:t>ment</w:t>
+      </w:r>
+      <w:r>
+        <w:rPr>
+          <w:rFonts w:ascii="Arial" w:hAnsi="Arial" w:cs="Arial"/>
+          <w:b/>
+        </w:rPr>
+        <w:t>,</w:t>
+      </w:r>
+      <w:r>
+        <w:rPr>
+          <w:rFonts w:ascii="Arial" w:hAnsi="Arial" w:cs="Arial"/>
+        </w:rPr>
+        <w:t xml:space="preserve"> </w:t>
+      </w:r>
+      <w:r>
+        <w:rPr>
+          <w:rFonts w:ascii="Adobe Gothic Std B" w:eastAsia="Adobe Gothic Std B" w:hAnsi="Adobe Gothic Std B"/>
+          <w:color w:val="000000" w:themeColor="text1"/>
+        </w:rPr>
+        <w:t xml:space="preserve">Computer Literate </w:t>
+      </w:r>
+      <w:r>
+        <w:rPr>
+          <w:rFonts w:ascii="Adobe Gothic Std B" w:eastAsia="Adobe Gothic Std B" w:hAnsi="Adobe Gothic Std B"/>
+          <w:b/>
+          <w:color w:val="000000" w:themeColor="text1"/>
+        </w:rPr>
+        <w:t>–</w:t>
+      </w:r>
+      <w:r>
+        <w:rPr>
+          <w:rFonts w:ascii="Adobe Gothic Std B" w:eastAsia="Adobe Gothic Std B" w:hAnsi="Adobe Gothic Std B"/>
+          <w:color w:val="000000" w:themeColor="text1"/>
+        </w:rPr>
+        <w:t xml:space="preserve"> Typing Skills </w:t>
+      </w:r>
+      <w:r>
+        <w:rPr>
+          <w:rFonts w:ascii="Adobe Gothic Std B" w:eastAsia="Adobe Gothic Std B" w:hAnsi="Adobe Gothic Std B"/>
+          <w:color w:val="000000" w:themeColor="text1"/>
+        </w:rPr>
+        <w:t xml:space="preserve">40 </w:t>
+      </w:r>
+      <w:r>
+        <w:rPr>
+          <w:rFonts w:ascii="Adobe Gothic Std B" w:eastAsia="Adobe Gothic Std B" w:hAnsi="Adobe Gothic Std B"/>
+          <w:color w:val="000000" w:themeColor="text1"/>
+        </w:rPr>
+        <w:t>wpm</w:t>
+      </w:r>
     </w:p>
     <w:p>
       <w:pPr>
@@ -641,31 +752,22 @@
           <w:b/>
           <w:sz w:val="32"/>
         </w:rPr>
-      </w:pPr>
-      <w:r>
-        <w:rPr>
-          <w:rFonts w:ascii="Arial" w:hAnsi="Arial" w:cs="Arial"/>
-          <w:b/>
-          <w:sz w:val="32"/>
-        </w:rPr>
-        <w:t>Education</w:t>
-      </w:r>
-    </w:p>
-    <w:p>
-      <w:pPr>
-        <w:tabs>
-          <w:tab w:val="center" w:pos="4680"/>
-        </w:tabs>
-        <w:rPr>
-          <w:rFonts w:ascii="Arial" w:hAnsi="Arial" w:cs="Arial"/>
-        </w:rPr>
         <w:sectPr>
+          <w:type w:val="continuous"/>
           <w:pgSz w:w="12240" w:h="15840"/>
           <w:pgMar w:top="1440" w:right="1440" w:bottom="1440" w:left="1440" w:header="720" w:footer="720" w:gutter="0"/>
           <w:cols w:space="720"/>
           <w:docGrid w:linePitch="360"/>
         </w:sectPr>
       </w:pPr>
+      <w:r>
+        <w:rPr>
+          <w:rFonts w:ascii="Arial" w:hAnsi="Arial" w:cs="Arial"/>
+          <w:b/>
+          <w:sz w:val="32"/>
+        </w:rPr>
+        <w:t>Education</w:t>
+      </w:r>
     </w:p>
     <w:p>
       <w:pPr>
@@ -701,27 +803,25 @@
         <w:rPr>
           <w:rFonts w:ascii="Arial" w:hAnsi="Arial" w:cs="Arial"/>
         </w:rPr>
-        <w:t xml:space="preserve">ABE International Business College - BS Information </w:t>
-      </w:r>
-      <w:proofErr w:type="gramStart"/>
-      <w:r>
-        <w:rPr>
-          <w:rFonts w:ascii="Arial" w:hAnsi="Arial" w:cs="Arial"/>
-        </w:rPr>
-        <w:t>Technology</w:t>
-      </w:r>
-      <w:r>
-        <w:rPr>
-          <w:rFonts w:ascii="Arial" w:hAnsi="Arial" w:cs="Arial"/>
-        </w:rPr>
-        <w:t xml:space="preserve">  -</w:t>
-      </w:r>
-      <w:proofErr w:type="gramEnd"/>
-      <w:r>
-        <w:rPr>
-          <w:rFonts w:ascii="Arial" w:hAnsi="Arial" w:cs="Arial"/>
-        </w:rPr>
-        <w:t xml:space="preserve">  2</w:t>
+        <w:t>ABE International Business College - BS Information Technology</w:t>
+      </w:r>
+      <w:r>
+        <w:rPr>
+          <w:rFonts w:ascii="Arial" w:hAnsi="Arial" w:cs="Arial"/>
+        </w:rPr>
+        <w:t xml:space="preserve"> -</w:t>
+      </w:r>
+      <w:r>
+        <w:rPr>
+          <w:rFonts w:ascii="Arial" w:hAnsi="Arial" w:cs="Arial"/>
+        </w:rPr>
+        <w:t xml:space="preserve"> </w:t>
+      </w:r>
+      <w:r>
+        <w:rPr>
+          <w:rFonts w:ascii="Arial" w:hAnsi="Arial" w:cs="Arial"/>
+        </w:rPr>
+        <w:t>2</w:t>
       </w:r>
       <w:r>
         <w:rPr>
@@ -743,13 +843,6 @@
           <w:rFonts w:ascii="Arial" w:hAnsi="Arial" w:cs="Arial"/>
         </w:rPr>
       </w:pPr>
-    </w:p>
-    <w:p>
-      <w:pPr>
-        <w:rPr>
-          <w:rFonts w:ascii="Arial" w:hAnsi="Arial" w:cs="Arial"/>
-        </w:rPr>
-      </w:pPr>
       <w:r>
         <w:rPr>
           <w:rFonts w:ascii="Arial" w:hAnsi="Arial" w:cs="Arial"/>
@@ -773,6 +866,14 @@
       <w:pPr>
         <w:rPr>
           <w:rFonts w:ascii="Arial" w:hAnsi="Arial" w:cs="Arial"/>
+          <w:sz w:val="6"/>
+        </w:rPr>
+      </w:pPr>
+    </w:p>
+    <w:p>
+      <w:pPr>
+        <w:rPr>
+          <w:rFonts w:ascii="Arial" w:hAnsi="Arial" w:cs="Arial"/>
         </w:rPr>
       </w:pPr>
       <w:r>
@@ -810,16 +911,116 @@
           <w:rFonts w:ascii="Arial" w:hAnsi="Arial" w:cs="Arial"/>
         </w:rPr>
         <w:t>2022</w:t>
+      </w:r>
+    </w:p>
+    <w:p>
+      <w:pPr>
+        <w:pBdr>
+          <w:bottom w:val="single" w:sz="4" w:space="1" w:color="auto"/>
+        </w:pBdr>
+        <w:rPr>
+          <w:rFonts w:ascii="Arial" w:hAnsi="Arial" w:cs="Arial"/>
+          <w:b/>
+          <w:sz w:val="32"/>
+        </w:rPr>
+        <w:sectPr>
+          <w:type w:val="continuous"/>
+          <w:pgSz w:w="12240" w:h="15840"/>
+          <w:pgMar w:top="1440" w:right="1440" w:bottom="1440" w:left="1440" w:header="720" w:footer="720" w:gutter="0"/>
+          <w:cols w:num="2" w:space="720"/>
+          <w:docGrid w:linePitch="360"/>
+        </w:sectPr>
+      </w:pPr>
+    </w:p>
+    <w:p>
+      <w:pPr>
+        <w:pBdr>
+          <w:bottom w:val="single" w:sz="4" w:space="1" w:color="auto"/>
+        </w:pBdr>
+        <w:rPr>
+          <w:rFonts w:ascii="Arial" w:hAnsi="Arial" w:cs="Arial"/>
+          <w:b/>
+          <w:sz w:val="32"/>
+        </w:rPr>
+        <w:sectPr>
+          <w:type w:val="continuous"/>
+          <w:pgSz w:w="12240" w:h="15840"/>
+          <w:pgMar w:top="1440" w:right="1440" w:bottom="1440" w:left="1440" w:header="720" w:footer="720" w:gutter="0"/>
+          <w:cols w:space="720"/>
+          <w:docGrid w:linePitch="360"/>
+        </w:sectPr>
+      </w:pPr>
+      <w:r>
+        <w:rPr>
+          <w:rFonts w:ascii="Arial" w:hAnsi="Arial" w:cs="Arial"/>
+          <w:b/>
+          <w:sz w:val="32"/>
+        </w:rPr>
+        <w:t>Reference</w:t>
+      </w:r>
+    </w:p>
+    <w:p>
+      <w:pPr>
+        <w:rPr>
+          <w:rFonts w:ascii="Arial" w:hAnsi="Arial" w:cs="Arial"/>
+        </w:rPr>
+      </w:pPr>
+      <w:r>
+        <w:rPr>
+          <w:rFonts w:ascii="Arial" w:hAnsi="Arial" w:cs="Arial"/>
+        </w:rPr>
+        <w:t xml:space="preserve">Coo Francis De Leon - </w:t>
+      </w:r>
+      <w:proofErr w:type="spellStart"/>
+      <w:r>
+        <w:rPr>
+          <w:rFonts w:ascii="Arial" w:hAnsi="Arial" w:cs="Arial"/>
+        </w:rPr>
+        <w:t>Kode</w:t>
+      </w:r>
+      <w:r>
+        <w:rPr>
+          <w:rFonts w:ascii="Arial" w:hAnsi="Arial" w:cs="Arial"/>
+        </w:rPr>
+        <w:t>G</w:t>
+      </w:r>
+      <w:bookmarkStart w:id="0" w:name="_GoBack"/>
+      <w:bookmarkEnd w:id="0"/>
+      <w:r>
+        <w:rPr>
+          <w:rFonts w:ascii="Arial" w:hAnsi="Arial" w:cs="Arial"/>
+        </w:rPr>
+        <w:t>o</w:t>
+      </w:r>
+      <w:proofErr w:type="spellEnd"/>
+      <w:r>
+        <w:rPr>
+          <w:rFonts w:ascii="Arial" w:hAnsi="Arial" w:cs="Arial"/>
+        </w:rPr>
+        <w:t xml:space="preserve"> Coordinator -  </w:t>
+      </w:r>
+      <w:r>
+        <w:rPr>
+          <w:rFonts w:ascii="Segoe UI Historic" w:hAnsi="Segoe UI Historic" w:cs="Segoe UI Historic"/>
+          <w:color w:val="050505"/>
+          <w:sz w:val="23"/>
+          <w:szCs w:val="23"/>
+          <w:shd w:val="clear" w:color="auto" w:fill="F0F0F0"/>
+        </w:rPr>
+        <w:t xml:space="preserve">09617233524 </w:t>
+      </w:r>
+      <w:r>
+        <w:rPr>
+          <w:rFonts w:ascii="Arial" w:hAnsi="Arial" w:cs="Arial"/>
+        </w:rPr>
+        <w:t xml:space="preserve"> </w:t>
       </w:r>
     </w:p>
     <w:sectPr>
       <w:type w:val="continuous"/>
       <w:pgSz w:w="12240" w:h="15840"/>
       <w:pgMar w:top="1440" w:right="1440" w:bottom="1440" w:left="1440" w:header="720" w:footer="720" w:gutter="0"/>
-      <w:cols w:num="2" w:space="720" w:equalWidth="0">
-        <w:col w:w="6000" w:space="720"/>
-        <w:col w:w="2640"/>
-      </w:cols>
+      <w:cols w:space="720"/>
       <w:docGrid w:linePitch="360"/>
     </w:sectPr>
   </w:body>
@@ -2516,7 +2717,7 @@
 </file>
 
 <file path=customXml/itemProps1.xml><?xml version="1.0" encoding="utf-8"?>
-<ds:datastoreItem xmlns:ds="http://schemas.openxmlformats.org/officeDocument/2006/customXml" ds:itemID="{EF262325-58DF-4994-9CDD-BEB6883FCE74}">
+<ds:datastoreItem xmlns:ds="http://schemas.openxmlformats.org/officeDocument/2006/customXml" ds:itemID="{71A1A154-EB6A-40A0-9DD9-828DD24D6847}">
   <ds:schemaRefs>
     <ds:schemaRef ds:uri="http://schemas.openxmlformats.org/officeDocument/2006/bibliography"/>
   </ds:schemaRefs>

</xml_diff>